<commit_message>
Alteração de contexto do projeto
</commit_message>
<xml_diff>
--- a/MusiClassic/documentos/Documentacao.docx
+++ b/MusiClassic/documentos/Documentacao.docx
@@ -282,16 +282,282 @@
       </w:r>
     </w:p>
     <w:p>
-      <w:r>
-        <w:t>Na era digital, o aprendizado de música tem sido muito facilitado; O acesso à diversos cursos, métodos e discussões pela internet permite um desenvolvimento rápido àqueles que se empenhem no processo. Porém, apesar de tais recursos serem comuns para gêneros e instrumentos mais populares, existem poucos recursos para o estudo de música clássica.</w:t>
-      </w:r>
-    </w:p>
-    <w:p>
-      <w:r>
-        <w:t>Normalmente, o estudo da música clássica se dá do modo tradicional, através de aulas com professores, com ênfase rigoroso em aspectos técnicos. Em comparação com o aprendizado de música popular, é mais difícil uma pessoa simplesmente “pegar o instrumento”, aprender algo simples e cultivar seu interesse a partir daí, e existem poucos recursos amplamente disponíveis</w:t>
-      </w:r>
-      <w:r>
-        <w:t xml:space="preserve"> para o autoaprendizado de instrumentos clássicos.</w:t>
+      <w:pPr>
+        <w:jc w:val="both"/>
+      </w:pPr>
+      <w:r>
+        <w:rPr>
+          <w:noProof/>
+        </w:rPr>
+        <mc:AlternateContent>
+          <mc:Choice Requires="wps">
+            <w:drawing>
+              <wp:anchor distT="0" distB="0" distL="114300" distR="114300" simplePos="0" relativeHeight="251660288" behindDoc="0" locked="0" layoutInCell="1" allowOverlap="1" wp14:anchorId="71155AA7" wp14:editId="25ACC124">
+                <wp:simplePos x="0" y="0"/>
+                <wp:positionH relativeFrom="column">
+                  <wp:posOffset>2999740</wp:posOffset>
+                </wp:positionH>
+                <wp:positionV relativeFrom="paragraph">
+                  <wp:posOffset>3263265</wp:posOffset>
+                </wp:positionV>
+                <wp:extent cx="2400300" cy="635"/>
+                <wp:effectExtent l="0" t="0" r="0" b="0"/>
+                <wp:wrapSquare wrapText="bothSides"/>
+                <wp:docPr id="1958834545" name="Text Box 1"/>
+                <wp:cNvGraphicFramePr/>
+                <a:graphic xmlns:a="http://schemas.openxmlformats.org/drawingml/2006/main">
+                  <a:graphicData uri="http://schemas.microsoft.com/office/word/2010/wordprocessingShape">
+                    <wps:wsp>
+                      <wps:cNvSpPr txBox="1"/>
+                      <wps:spPr>
+                        <a:xfrm>
+                          <a:off x="0" y="0"/>
+                          <a:ext cx="2400300" cy="635"/>
+                        </a:xfrm>
+                        <a:prstGeom prst="rect">
+                          <a:avLst/>
+                        </a:prstGeom>
+                        <a:solidFill>
+                          <a:prstClr val="white"/>
+                        </a:solidFill>
+                        <a:ln>
+                          <a:noFill/>
+                        </a:ln>
+                      </wps:spPr>
+                      <wps:txbx>
+                        <w:txbxContent>
+                          <w:p>
+                            <w:pPr>
+                              <w:pStyle w:val="Caption"/>
+                            </w:pPr>
+                            <w:r>
+                              <w:t xml:space="preserve">Figura </w:t>
+                            </w:r>
+                            <w:fldSimple w:instr=" SEQ Figura \* ARABIC ">
+                              <w:r>
+                                <w:rPr>
+                                  <w:noProof/>
+                                </w:rPr>
+                                <w:t>1</w:t>
+                              </w:r>
+                            </w:fldSimple>
+                            <w:r>
+                              <w:t xml:space="preserve"> Instrumentos de corda orquestrais. Da esquerda para direita: contrabaixo, violoncelo, viola e violino.</w:t>
+                            </w:r>
+                          </w:p>
+                        </w:txbxContent>
+                      </wps:txbx>
+                      <wps:bodyPr rot="0" spcFirstLastPara="0" vertOverflow="overflow" horzOverflow="overflow" vert="horz" wrap="square" lIns="0" tIns="0" rIns="0" bIns="0" numCol="1" spcCol="0" rtlCol="0" fromWordArt="0" anchor="t" anchorCtr="0" forceAA="0" compatLnSpc="1">
+                        <a:prstTxWarp prst="textNoShape">
+                          <a:avLst/>
+                        </a:prstTxWarp>
+                        <a:spAutoFit/>
+                      </wps:bodyPr>
+                    </wps:wsp>
+                  </a:graphicData>
+                </a:graphic>
+                <wp14:sizeRelH relativeFrom="margin">
+                  <wp14:pctWidth>0</wp14:pctWidth>
+                </wp14:sizeRelH>
+              </wp:anchor>
+            </w:drawing>
+          </mc:Choice>
+          <mc:Fallback>
+            <w:pict>
+              <v:shapetype w14:anchorId="71155AA7" id="_x0000_t202" coordsize="21600,21600" o:spt="202" path="m,l,21600r21600,l21600,xe">
+                <v:stroke joinstyle="miter"/>
+                <v:path gradientshapeok="t" o:connecttype="rect"/>
+              </v:shapetype>
+              <v:shape id="Text Box 1" o:spid="_x0000_s1026" type="#_x0000_t202" style="position:absolute;left:0;text-align:left;margin-left:236.2pt;margin-top:256.95pt;width:189pt;height:.05pt;z-index:251660288;visibility:visible;mso-wrap-style:square;mso-width-percent:0;mso-wrap-distance-left:9pt;mso-wrap-distance-top:0;mso-wrap-distance-right:9pt;mso-wrap-distance-bottom:0;mso-position-horizontal:absolute;mso-position-horizontal-relative:text;mso-position-vertical:absolute;mso-position-vertical-relative:text;mso-width-percent:0;mso-width-relative:margin;v-text-anchor:top" o:gfxdata="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" stroked="f">
+                <v:textbox style="mso-fit-shape-to-text:t" inset="0,0,0,0">
+                  <w:txbxContent>
+                    <w:p>
+                      <w:pPr>
+                        <w:pStyle w:val="Caption"/>
+                      </w:pPr>
+                      <w:r>
+                        <w:t xml:space="preserve">Figura </w:t>
+                      </w:r>
+                      <w:fldSimple w:instr=" SEQ Figura \* ARABIC ">
+                        <w:r>
+                          <w:rPr>
+                            <w:noProof/>
+                          </w:rPr>
+                          <w:t>1</w:t>
+                        </w:r>
+                      </w:fldSimple>
+                      <w:r>
+                        <w:t xml:space="preserve"> Instrumentos de corda orquestrais. Da esquerda para direita: contrabaixo, violoncelo, viola e violino.</w:t>
+                      </w:r>
+                    </w:p>
+                  </w:txbxContent>
+                </v:textbox>
+                <w10:wrap type="square"/>
+              </v:shape>
+            </w:pict>
+          </mc:Fallback>
+        </mc:AlternateContent>
+      </w:r>
+      <w:r>
+        <w:rPr>
+          <w:noProof/>
+        </w:rPr>
+        <w:drawing>
+          <wp:anchor distT="0" distB="0" distL="114300" distR="114300" simplePos="0" relativeHeight="251658240" behindDoc="0" locked="0" layoutInCell="1" allowOverlap="1" wp14:anchorId="49DE2FE8" wp14:editId="2AD3FACA">
+            <wp:simplePos x="0" y="0"/>
+            <wp:positionH relativeFrom="margin">
+              <wp:align>right</wp:align>
+            </wp:positionH>
+            <wp:positionV relativeFrom="paragraph">
+              <wp:posOffset>805815</wp:posOffset>
+            </wp:positionV>
+            <wp:extent cx="2400300" cy="2400300"/>
+            <wp:effectExtent l="0" t="0" r="0" b="0"/>
+            <wp:wrapSquare wrapText="left"/>
+            <wp:docPr id="1831916365" name="Picture 1" descr="A group of guitars on a wall&#10;&#10;Description automatically generated with low confidence"/>
+            <wp:cNvGraphicFramePr>
+              <a:graphicFrameLocks xmlns:a="http://schemas.openxmlformats.org/drawingml/2006/main" noChangeAspect="1"/>
+            </wp:cNvGraphicFramePr>
+            <a:graphic xmlns:a="http://schemas.openxmlformats.org/drawingml/2006/main">
+              <a:graphicData uri="http://schemas.openxmlformats.org/drawingml/2006/picture">
+                <pic:pic xmlns:pic="http://schemas.openxmlformats.org/drawingml/2006/picture">
+                  <pic:nvPicPr>
+                    <pic:cNvPr id="1831916365" name="Picture 1" descr="A group of guitars on a wall&#10;&#10;Description automatically generated with low confidence"/>
+                    <pic:cNvPicPr/>
+                  </pic:nvPicPr>
+                  <pic:blipFill>
+                    <a:blip r:embed="rId5" cstate="print">
+                      <a:extLst>
+                        <a:ext uri="{28A0092B-C50C-407E-A947-70E740481C1C}">
+                          <a14:useLocalDpi xmlns:a14="http://schemas.microsoft.com/office/drawing/2010/main" val="0"/>
+                        </a:ext>
+                      </a:extLst>
+                    </a:blip>
+                    <a:stretch>
+                      <a:fillRect/>
+                    </a:stretch>
+                  </pic:blipFill>
+                  <pic:spPr>
+                    <a:xfrm>
+                      <a:off x="0" y="0"/>
+                      <a:ext cx="2400300" cy="2400300"/>
+                    </a:xfrm>
+                    <a:prstGeom prst="rect">
+                      <a:avLst/>
+                    </a:prstGeom>
+                  </pic:spPr>
+                </pic:pic>
+              </a:graphicData>
+            </a:graphic>
+            <wp14:sizeRelH relativeFrom="margin">
+              <wp14:pctWidth>0</wp14:pctWidth>
+            </wp14:sizeRelH>
+            <wp14:sizeRelV relativeFrom="margin">
+              <wp14:pctHeight>0</wp14:pctHeight>
+            </wp14:sizeRelV>
+          </wp:anchor>
+        </w:drawing>
+      </w:r>
+      <w:r>
+        <w:t>A viola é um instrumento de quatro cordas tocada com arco, semelhante ao violino. Em composições orquestrais a viola geralmente é encarregada de harmonias, e das vozes intermediárias, estando entre o violino e o violoncelo, tanto em termo de tamanho quanto da altura das notas.</w:t>
+      </w:r>
+    </w:p>
+    <w:p>
+      <w:pPr>
+        <w:jc w:val="both"/>
+      </w:pPr>
+      <w:r>
+        <w:t xml:space="preserve">Assim como o violino, a viola origina das chamadas </w:t>
+      </w:r>
+      <w:r>
+        <w:rPr>
+          <w:i/>
+          <w:iCs/>
+        </w:rPr>
+        <w:t xml:space="preserve">viola da </w:t>
+      </w:r>
+      <w:proofErr w:type="spellStart"/>
+      <w:r>
+        <w:rPr>
+          <w:i/>
+          <w:iCs/>
+        </w:rPr>
+        <w:t>braccio</w:t>
+      </w:r>
+      <w:proofErr w:type="spellEnd"/>
+      <w:r>
+        <w:t xml:space="preserve">, termo </w:t>
+      </w:r>
+      <w:r>
+        <w:t xml:space="preserve">italiano traduzido como “viola de braço”. Os primeiros registros destes instrumentos são do século XVI, e é teorizado que eventualmente estes instrumentos evoluíram para a viola, violino e violoncelo que temos hoje. Em contrapartida, a </w:t>
+      </w:r>
+      <w:r>
+        <w:rPr>
+          <w:i/>
+          <w:iCs/>
+        </w:rPr>
+        <w:t>viola da gamba</w:t>
+      </w:r>
+      <w:r>
+        <w:t xml:space="preserve">, ou “viola de perna”, aparenta ter </w:t>
+      </w:r>
+      <w:r>
+        <w:t>eventualmente</w:t>
+      </w:r>
+      <w:r>
+        <w:t xml:space="preserve"> </w:t>
+      </w:r>
+      <w:r>
+        <w:t>originado</w:t>
+      </w:r>
+      <w:r>
+        <w:t xml:space="preserve"> o contrabaixo.</w:t>
+      </w:r>
+    </w:p>
+    <w:p>
+      <w:pPr>
+        <w:jc w:val="both"/>
+      </w:pPr>
+      <w:r>
+        <w:t xml:space="preserve">Em composições orquestrais mais antigas, a viola geralmente apresentava um papel limitado, tendo trechos majoritariamente harmônicos, ou de acompanhamento. </w:t>
+      </w:r>
+      <w:r>
+        <w:t>Nos casos incomuns de a viola apresentar um trecho melódico, este geralmente era apenas repetindo o que era tocado por outro instrumento.</w:t>
+      </w:r>
+    </w:p>
+    <w:p>
+      <w:pPr>
+        <w:jc w:val="both"/>
+      </w:pPr>
+      <w:r>
+        <w:t>Este quadro começou a mudar com composições de Johann Sebastian Bach, iniciando-se com os Concertos de Brandemburgo, que apresentam trechos com protagonismo da viola, e requerem destreza pouco observada em composições anteriores de viola.</w:t>
+      </w:r>
+      <w:r>
+        <w:t xml:space="preserve"> Muitas peças focadas em violas foram então produzidas nos períodos Barroco e Clássico, como aqueles compostos por </w:t>
+      </w:r>
+      <w:proofErr w:type="spellStart"/>
+      <w:r>
+        <w:t>Telemann</w:t>
+      </w:r>
+      <w:proofErr w:type="spellEnd"/>
+      <w:r>
+        <w:t xml:space="preserve">, </w:t>
+      </w:r>
+      <w:proofErr w:type="spellStart"/>
+      <w:r>
+        <w:t>Hoffmeister</w:t>
+      </w:r>
+      <w:proofErr w:type="spellEnd"/>
+      <w:r>
+        <w:t xml:space="preserve">, </w:t>
+      </w:r>
+      <w:proofErr w:type="spellStart"/>
+      <w:r>
+        <w:t>Stamitz</w:t>
+      </w:r>
+      <w:proofErr w:type="spellEnd"/>
+      <w:r>
+        <w:t xml:space="preserve">, que ainda fazem parte do “currículo” esperado de violistas até os dias de hoje. </w:t>
       </w:r>
     </w:p>
     <w:p/>
@@ -303,11 +569,7 @@
         <w:t>Justificativa</w:t>
       </w:r>
     </w:p>
-    <w:p>
-      <w:r>
-        <w:t>Facilitar o autoaprendizado e trocas de conhecimento entre músicos de instrumentos clássicos.</w:t>
-      </w:r>
-    </w:p>
+    <w:p/>
     <w:p>
       <w:pPr>
         <w:pStyle w:val="Heading1"/>
@@ -316,16 +578,6 @@
         <w:t>Objetivos</w:t>
       </w:r>
     </w:p>
-    <w:p>
-      <w:r>
-        <w:t>Desenvolver um fórum para discussão de temas relacionados ao aprendizado de música, com foco em instrumentos de música clássica.</w:t>
-      </w:r>
-    </w:p>
-    <w:p>
-      <w:r>
-        <w:t>Criar sistema de posts e comentários, atrelados a usuários específicos.</w:t>
-      </w:r>
-    </w:p>
     <w:p/>
     <w:p>
       <w:pPr>
@@ -335,14 +587,17 @@
         <w:t>Escopo</w:t>
       </w:r>
     </w:p>
-    <w:p/>
-    <w:p/>
-    <w:p/>
+    <w:p>
+      <w:pPr>
+        <w:ind w:firstLine="0"/>
+      </w:pPr>
+    </w:p>
     <w:p>
       <w:pPr>
         <w:pStyle w:val="Heading1"/>
       </w:pPr>
       <w:r>
+        <w:lastRenderedPageBreak/>
         <w:t>Premissas e Restrições</w:t>
       </w:r>
     </w:p>
@@ -926,6 +1181,25 @@
       <w:szCs w:val="32"/>
     </w:rPr>
   </w:style>
+  <w:style w:type="paragraph" w:styleId="Caption">
+    <w:name w:val="caption"/>
+    <w:basedOn w:val="Normal"/>
+    <w:next w:val="Normal"/>
+    <w:uiPriority w:val="35"/>
+    <w:unhideWhenUsed/>
+    <w:qFormat/>
+    <w:rsid w:val="00731A2B"/>
+    <w:pPr>
+      <w:spacing w:after="200" w:line="240" w:lineRule="auto"/>
+    </w:pPr>
+    <w:rPr>
+      <w:i/>
+      <w:iCs/>
+      <w:color w:val="44546A" w:themeColor="text2"/>
+      <w:sz w:val="18"/>
+      <w:szCs w:val="18"/>
+    </w:rPr>
+  </w:style>
 </w:styles>
 </file>
 

</xml_diff>

<commit_message>
Adição de objetivo, escopo e premissas e restrições à documentação. Finalização de testes de integração de serviço Express com Banco de Dados
</commit_message>
<xml_diff>
--- a/MusiClassic/documentos/Documentacao.docx
+++ b/MusiClassic/documentos/Documentacao.docx
@@ -557,7 +557,38 @@
       </w:r>
       <w:proofErr w:type="spellEnd"/>
       <w:r>
-        <w:t xml:space="preserve">, que ainda fazem parte do “currículo” esperado de violistas até os dias de hoje. </w:t>
+        <w:t xml:space="preserve">, que ainda fazem parte do </w:t>
+      </w:r>
+      <w:r>
+        <w:t>repertório</w:t>
+      </w:r>
+      <w:r>
+        <w:t xml:space="preserve"> esperado de violistas</w:t>
+      </w:r>
+      <w:r>
+        <w:t xml:space="preserve"> profissionais</w:t>
+      </w:r>
+      <w:r>
+        <w:t xml:space="preserve"> até os dias de hoje.</w:t>
+      </w:r>
+      <w:r>
+        <w:t xml:space="preserve"> Este maior destaque para o instrumento continuou através dos </w:t>
+      </w:r>
+      <w:proofErr w:type="spellStart"/>
+      <w:r>
+        <w:t>séculas</w:t>
+      </w:r>
+      <w:proofErr w:type="spellEnd"/>
+      <w:r>
+        <w:t xml:space="preserve"> XX e XXI, com a presença de muitos violistas especializados e composições centradas no instrumento. </w:t>
+      </w:r>
+    </w:p>
+    <w:p>
+      <w:pPr>
+        <w:pStyle w:val="Heading1"/>
+      </w:pPr>
+      <w:r>
+        <w:t>Justificativa</w:t>
       </w:r>
     </w:p>
     <w:p/>
@@ -566,7 +597,12 @@
         <w:pStyle w:val="Heading1"/>
       </w:pPr>
       <w:r>
-        <w:t>Justificativa</w:t>
+        <w:t>Objetivos</w:t>
+      </w:r>
+    </w:p>
+    <w:p>
+      <w:r>
+        <w:t>Desenvolvimento de Site em formato de blog, centrado no aprendizado e no tocar de viola.</w:t>
       </w:r>
     </w:p>
     <w:p/>
@@ -575,33 +611,244 @@
         <w:pStyle w:val="Heading1"/>
       </w:pPr>
       <w:r>
-        <w:t>Objetivos</w:t>
-      </w:r>
-    </w:p>
-    <w:p/>
+        <w:lastRenderedPageBreak/>
+        <w:t>Escopo</w:t>
+      </w:r>
+    </w:p>
+    <w:p>
+      <w:pPr>
+        <w:ind w:firstLine="0"/>
+      </w:pPr>
+      <w:r>
+        <w:t>Entregáveis:</w:t>
+      </w:r>
+    </w:p>
+    <w:p>
+      <w:pPr>
+        <w:pStyle w:val="ListParagraph"/>
+        <w:numPr>
+          <w:ilvl w:val="0"/>
+          <w:numId w:val="2"/>
+        </w:numPr>
+      </w:pPr>
+      <w:r>
+        <w:t>Site com formato de blog, apresentando:</w:t>
+      </w:r>
+    </w:p>
+    <w:p>
+      <w:pPr>
+        <w:pStyle w:val="ListParagraph"/>
+        <w:numPr>
+          <w:ilvl w:val="1"/>
+          <w:numId w:val="2"/>
+        </w:numPr>
+      </w:pPr>
+      <w:r>
+        <w:t>Página inicial, com postagens mais recentes;</w:t>
+      </w:r>
+    </w:p>
+    <w:p>
+      <w:pPr>
+        <w:pStyle w:val="ListParagraph"/>
+        <w:numPr>
+          <w:ilvl w:val="1"/>
+          <w:numId w:val="2"/>
+        </w:numPr>
+      </w:pPr>
+      <w:r>
+        <w:t>Página de cadastro de usuário;</w:t>
+      </w:r>
+    </w:p>
+    <w:p>
+      <w:pPr>
+        <w:pStyle w:val="ListParagraph"/>
+        <w:numPr>
+          <w:ilvl w:val="1"/>
+          <w:numId w:val="2"/>
+        </w:numPr>
+      </w:pPr>
+      <w:r>
+        <w:t>Página de login;</w:t>
+      </w:r>
+    </w:p>
+    <w:p>
+      <w:pPr>
+        <w:pStyle w:val="ListParagraph"/>
+        <w:numPr>
+          <w:ilvl w:val="1"/>
+          <w:numId w:val="2"/>
+        </w:numPr>
+      </w:pPr>
+      <w:r>
+        <w:t>Página de criação de novo post;</w:t>
+      </w:r>
+    </w:p>
+    <w:p>
+      <w:pPr>
+        <w:pStyle w:val="ListParagraph"/>
+        <w:numPr>
+          <w:ilvl w:val="1"/>
+          <w:numId w:val="2"/>
+        </w:numPr>
+      </w:pPr>
+      <w:r>
+        <w:t>Página de post e criação de comentários;</w:t>
+      </w:r>
+    </w:p>
+    <w:p>
+      <w:pPr>
+        <w:pStyle w:val="ListParagraph"/>
+        <w:numPr>
+          <w:ilvl w:val="1"/>
+          <w:numId w:val="2"/>
+        </w:numPr>
+      </w:pPr>
+      <w:r>
+        <w:t xml:space="preserve">Página de </w:t>
+      </w:r>
+      <w:proofErr w:type="spellStart"/>
+      <w:r>
+        <w:t>Analytics</w:t>
+      </w:r>
+      <w:proofErr w:type="spellEnd"/>
+      <w:r>
+        <w:t>.</w:t>
+      </w:r>
+    </w:p>
+    <w:p>
+      <w:pPr>
+        <w:pStyle w:val="ListParagraph"/>
+        <w:numPr>
+          <w:ilvl w:val="0"/>
+          <w:numId w:val="2"/>
+        </w:numPr>
+      </w:pPr>
+      <w:r>
+        <w:t>Banco de Dados:</w:t>
+      </w:r>
+    </w:p>
+    <w:p>
+      <w:pPr>
+        <w:pStyle w:val="ListParagraph"/>
+        <w:numPr>
+          <w:ilvl w:val="1"/>
+          <w:numId w:val="2"/>
+        </w:numPr>
+      </w:pPr>
+      <w:r>
+        <w:t>Modelo lógico;</w:t>
+      </w:r>
+    </w:p>
+    <w:p>
+      <w:pPr>
+        <w:pStyle w:val="ListParagraph"/>
+        <w:numPr>
+          <w:ilvl w:val="1"/>
+          <w:numId w:val="2"/>
+        </w:numPr>
+      </w:pPr>
+      <w:r>
+        <w:t>Script de criação.</w:t>
+      </w:r>
+    </w:p>
+    <w:p>
+      <w:pPr>
+        <w:pStyle w:val="ListParagraph"/>
+        <w:numPr>
+          <w:ilvl w:val="0"/>
+          <w:numId w:val="2"/>
+        </w:numPr>
+      </w:pPr>
+      <w:r>
+        <w:t xml:space="preserve">API </w:t>
+      </w:r>
+      <w:proofErr w:type="spellStart"/>
+      <w:r>
+        <w:t>NodeJS</w:t>
+      </w:r>
+      <w:proofErr w:type="spellEnd"/>
+      <w:r>
+        <w:t>:</w:t>
+      </w:r>
+    </w:p>
+    <w:p>
+      <w:pPr>
+        <w:pStyle w:val="ListParagraph"/>
+        <w:numPr>
+          <w:ilvl w:val="1"/>
+          <w:numId w:val="2"/>
+        </w:numPr>
+      </w:pPr>
+      <w:r>
+        <w:t>Inserção, atualização e remoção de dados no banco;</w:t>
+      </w:r>
+    </w:p>
+    <w:p>
+      <w:pPr>
+        <w:pStyle w:val="ListParagraph"/>
+        <w:numPr>
+          <w:ilvl w:val="1"/>
+          <w:numId w:val="2"/>
+        </w:numPr>
+      </w:pPr>
+      <w:r>
+        <w:t>Busca de dados do banco;</w:t>
+      </w:r>
+    </w:p>
+    <w:p>
+      <w:pPr>
+        <w:pStyle w:val="ListParagraph"/>
+        <w:numPr>
+          <w:ilvl w:val="1"/>
+          <w:numId w:val="2"/>
+        </w:numPr>
+      </w:pPr>
+      <w:r>
+        <w:t>Cadastro e login de usuários.</w:t>
+      </w:r>
+    </w:p>
     <w:p>
       <w:pPr>
         <w:pStyle w:val="Heading1"/>
       </w:pPr>
       <w:r>
-        <w:t>Escopo</w:t>
+        <w:t>Premissas e Restrições</w:t>
       </w:r>
     </w:p>
     <w:p>
       <w:pPr>
         <w:ind w:firstLine="0"/>
       </w:pPr>
-    </w:p>
-    <w:p>
-      <w:pPr>
-        <w:pStyle w:val="Heading1"/>
-      </w:pPr>
-      <w:r>
-        <w:lastRenderedPageBreak/>
-        <w:t>Premissas e Restrições</w:t>
-      </w:r>
-    </w:p>
-    <w:p/>
+      <w:r>
+        <w:t xml:space="preserve">Os entregáveis deverão estar finalizados até 05 de </w:t>
+      </w:r>
+      <w:proofErr w:type="gramStart"/>
+      <w:r>
+        <w:t>Junho</w:t>
+      </w:r>
+      <w:proofErr w:type="gramEnd"/>
+      <w:r>
+        <w:t>.</w:t>
+      </w:r>
+    </w:p>
+    <w:p>
+      <w:pPr>
+        <w:ind w:firstLine="0"/>
+      </w:pPr>
+      <w:r>
+        <w:t>Serão realizadas reuniões semanais com cliente para acompanhamento do projeto.</w:t>
+      </w:r>
+    </w:p>
+    <w:p>
+      <w:pPr>
+        <w:ind w:firstLine="0"/>
+      </w:pPr>
+    </w:p>
+    <w:p>
+      <w:pPr>
+        <w:ind w:firstLine="0"/>
+      </w:pPr>
+    </w:p>
     <w:sectPr>
       <w:pgSz w:w="11906" w:h="16838"/>
       <w:pgMar w:top="1417" w:right="1701" w:bottom="1417" w:left="1701" w:header="708" w:footer="708" w:gutter="0"/>
@@ -701,8 +948,124 @@
       </w:pPr>
     </w:lvl>
   </w:abstractNum>
+  <w:abstractNum w:abstractNumId="1" w15:restartNumberingAfterBreak="0">
+    <w:nsid w:val="3EF035D3"/>
+    <w:multiLevelType w:val="hybridMultilevel"/>
+    <w:tmpl w:val="3D0E99C0"/>
+    <w:lvl w:ilvl="0" w:tplc="04160001">
+      <w:start w:val="1"/>
+      <w:numFmt w:val="bullet"/>
+      <w:lvlText w:val=""/>
+      <w:lvlJc w:val="left"/>
+      <w:pPr>
+        <w:ind w:left="360" w:hanging="360"/>
+      </w:pPr>
+      <w:rPr>
+        <w:rFonts w:ascii="Symbol" w:hAnsi="Symbol" w:hint="default"/>
+      </w:rPr>
+    </w:lvl>
+    <w:lvl w:ilvl="1" w:tplc="04160003">
+      <w:start w:val="1"/>
+      <w:numFmt w:val="bullet"/>
+      <w:lvlText w:val="o"/>
+      <w:lvlJc w:val="left"/>
+      <w:pPr>
+        <w:ind w:left="1080" w:hanging="360"/>
+      </w:pPr>
+      <w:rPr>
+        <w:rFonts w:ascii="Courier New" w:hAnsi="Courier New" w:cs="Courier New" w:hint="default"/>
+      </w:rPr>
+    </w:lvl>
+    <w:lvl w:ilvl="2" w:tplc="04160005" w:tentative="1">
+      <w:start w:val="1"/>
+      <w:numFmt w:val="bullet"/>
+      <w:lvlText w:val=""/>
+      <w:lvlJc w:val="left"/>
+      <w:pPr>
+        <w:ind w:left="1800" w:hanging="360"/>
+      </w:pPr>
+      <w:rPr>
+        <w:rFonts w:ascii="Wingdings" w:hAnsi="Wingdings" w:hint="default"/>
+      </w:rPr>
+    </w:lvl>
+    <w:lvl w:ilvl="3" w:tplc="04160001" w:tentative="1">
+      <w:start w:val="1"/>
+      <w:numFmt w:val="bullet"/>
+      <w:lvlText w:val=""/>
+      <w:lvlJc w:val="left"/>
+      <w:pPr>
+        <w:ind w:left="2520" w:hanging="360"/>
+      </w:pPr>
+      <w:rPr>
+        <w:rFonts w:ascii="Symbol" w:hAnsi="Symbol" w:hint="default"/>
+      </w:rPr>
+    </w:lvl>
+    <w:lvl w:ilvl="4" w:tplc="04160003" w:tentative="1">
+      <w:start w:val="1"/>
+      <w:numFmt w:val="bullet"/>
+      <w:lvlText w:val="o"/>
+      <w:lvlJc w:val="left"/>
+      <w:pPr>
+        <w:ind w:left="3240" w:hanging="360"/>
+      </w:pPr>
+      <w:rPr>
+        <w:rFonts w:ascii="Courier New" w:hAnsi="Courier New" w:cs="Courier New" w:hint="default"/>
+      </w:rPr>
+    </w:lvl>
+    <w:lvl w:ilvl="5" w:tplc="04160005" w:tentative="1">
+      <w:start w:val="1"/>
+      <w:numFmt w:val="bullet"/>
+      <w:lvlText w:val=""/>
+      <w:lvlJc w:val="left"/>
+      <w:pPr>
+        <w:ind w:left="3960" w:hanging="360"/>
+      </w:pPr>
+      <w:rPr>
+        <w:rFonts w:ascii="Wingdings" w:hAnsi="Wingdings" w:hint="default"/>
+      </w:rPr>
+    </w:lvl>
+    <w:lvl w:ilvl="6" w:tplc="04160001" w:tentative="1">
+      <w:start w:val="1"/>
+      <w:numFmt w:val="bullet"/>
+      <w:lvlText w:val=""/>
+      <w:lvlJc w:val="left"/>
+      <w:pPr>
+        <w:ind w:left="4680" w:hanging="360"/>
+      </w:pPr>
+      <w:rPr>
+        <w:rFonts w:ascii="Symbol" w:hAnsi="Symbol" w:hint="default"/>
+      </w:rPr>
+    </w:lvl>
+    <w:lvl w:ilvl="7" w:tplc="04160003" w:tentative="1">
+      <w:start w:val="1"/>
+      <w:numFmt w:val="bullet"/>
+      <w:lvlText w:val="o"/>
+      <w:lvlJc w:val="left"/>
+      <w:pPr>
+        <w:ind w:left="5400" w:hanging="360"/>
+      </w:pPr>
+      <w:rPr>
+        <w:rFonts w:ascii="Courier New" w:hAnsi="Courier New" w:cs="Courier New" w:hint="default"/>
+      </w:rPr>
+    </w:lvl>
+    <w:lvl w:ilvl="8" w:tplc="04160005" w:tentative="1">
+      <w:start w:val="1"/>
+      <w:numFmt w:val="bullet"/>
+      <w:lvlText w:val=""/>
+      <w:lvlJc w:val="left"/>
+      <w:pPr>
+        <w:ind w:left="6120" w:hanging="360"/>
+      </w:pPr>
+      <w:rPr>
+        <w:rFonts w:ascii="Wingdings" w:hAnsi="Wingdings" w:hint="default"/>
+      </w:rPr>
+    </w:lvl>
+  </w:abstractNum>
   <w:num w:numId="1" w16cid:durableId="639843562">
     <w:abstractNumId w:val="0"/>
+  </w:num>
+  <w:num w:numId="2" w16cid:durableId="2006126570">
+    <w:abstractNumId w:val="1"/>
   </w:num>
 </w:numbering>
 </file>
@@ -1200,6 +1563,17 @@
       <w:szCs w:val="18"/>
     </w:rPr>
   </w:style>
+  <w:style w:type="paragraph" w:styleId="ListParagraph">
+    <w:name w:val="List Paragraph"/>
+    <w:basedOn w:val="Normal"/>
+    <w:uiPriority w:val="34"/>
+    <w:qFormat/>
+    <w:rsid w:val="002F6F7A"/>
+    <w:pPr>
+      <w:ind w:left="720"/>
+      <w:contextualSpacing/>
+    </w:pPr>
+  </w:style>
 </w:styles>
 </file>
 

</xml_diff>